<commit_message>
Delete projektplan.docx, it now goes by idea.docx
</commit_message>
<xml_diff>
--- a/docs/idea.docx
+++ b/docs/idea.docx
@@ -47,7 +47,7 @@
             <v:path o:extrusionok="f" gradientshapeok="t" o:connecttype="rect"/>
             <o:lock v:ext="edit" aspectratio="t"/>
           </v:shapetype>
-          <v:shape id="_x0000_i1040" type="#_x0000_t75" style="width:91.5pt;height:84.75pt">
+          <v:shape id="_x0000_i1025" type="#_x0000_t75" style="width:91.5pt;height:84.75pt">
             <v:imagedata r:id="rId8" o:title="fp0-black"/>
           </v:shape>
         </w:pict>
@@ -490,10 +490,11 @@
       <w:r>
         <w:fldChar w:fldCharType="separate"/>
       </w:r>
-      <w:hyperlink w:anchor="_Toc462302899" w:history="1">
+      <w:hyperlink w:anchor="_Toc462320354" w:history="1">
         <w:r>
           <w:rPr>
             <w:rStyle w:val="Hyperlink"/>
+            <w:rFonts w:ascii="DejaVu Sans Mono" w:hAnsi="DejaVu Sans Mono" w:cs="DejaVu Sans Mono"/>
             <w:noProof/>
           </w:rPr>
           <w:t>Beschreibung</w:t>
@@ -517,7 +518,83 @@
             <w:noProof/>
             <w:webHidden/>
           </w:rPr>
-          <w:instrText xml:space="preserve"> PAGEREF _Toc462302899 \h </w:instrText>
+          <w:instrText xml:space="preserve"> PAGEREF _Toc462320354 \h </w:instrText>
+        </w:r>
+        <w:r>
+          <w:rPr>
+            <w:noProof/>
+            <w:webHidden/>
+          </w:rPr>
+        </w:r>
+        <w:r>
+          <w:rPr>
+            <w:noProof/>
+            <w:webHidden/>
+          </w:rPr>
+          <w:fldChar w:fldCharType="separate"/>
+        </w:r>
+        <w:r>
+          <w:rPr>
+            <w:noProof/>
+            <w:webHidden/>
+          </w:rPr>
+          <w:t>2</w:t>
+        </w:r>
+        <w:r>
+          <w:rPr>
+            <w:noProof/>
+            <w:webHidden/>
+          </w:rPr>
+          <w:fldChar w:fldCharType="end"/>
+        </w:r>
+      </w:hyperlink>
+    </w:p>
+    <w:p>
+      <w:pPr>
+        <w:pStyle w:val="Verzeichnis1"/>
+        <w:tabs>
+          <w:tab w:val="right" w:pos="9062"/>
+        </w:tabs>
+        <w:rPr>
+          <w:rFonts w:asciiTheme="minorHAnsi" w:eastAsiaTheme="minorEastAsia" w:hAnsiTheme="minorHAnsi" w:cstheme="minorBidi"/>
+          <w:b w:val="0"/>
+          <w:bCs w:val="0"/>
+          <w:caps w:val="0"/>
+          <w:noProof/>
+          <w:sz w:val="22"/>
+          <w:szCs w:val="22"/>
+          <w:lang w:eastAsia="de-AT"/>
+        </w:rPr>
+      </w:pPr>
+      <w:hyperlink w:anchor="_Toc462320355" w:history="1">
+        <w:r>
+          <w:rPr>
+            <w:rStyle w:val="Hyperlink"/>
+            <w:rFonts w:ascii="DejaVu Sans Mono" w:hAnsi="DejaVu Sans Mono" w:cs="DejaVu Sans Mono"/>
+            <w:noProof/>
+          </w:rPr>
+          <w:t>Handlung</w:t>
+        </w:r>
+        <w:r>
+          <w:rPr>
+            <w:noProof/>
+            <w:webHidden/>
+          </w:rPr>
+          <w:tab/>
+        </w:r>
+        <w:r>
+          <w:rPr>
+            <w:noProof/>
+            <w:webHidden/>
+          </w:rPr>
+          <w:fldChar w:fldCharType="begin"/>
+        </w:r>
+        <w:r>
+          <w:rPr>
+            <w:noProof/>
+            <w:webHidden/>
+          </w:rPr>
+          <w:instrText xml:space="preserve"> PAGEREF _Toc462320355 \h </w:instrText>
         </w:r>
         <w:r>
           <w:rPr>
@@ -560,6 +637,8 @@
       <w:r>
         <w:br w:type="page"/>
       </w:r>
+      <w:bookmarkStart w:id="0" w:name="_GoBack"/>
+      <w:bookmarkEnd w:id="0"/>
     </w:p>
     <w:p>
       <w:pPr>
@@ -569,7 +648,7 @@
           <w:color w:val="auto"/>
         </w:rPr>
       </w:pPr>
-      <w:bookmarkStart w:id="0" w:name="_Toc462302899"/>
+      <w:bookmarkStart w:id="1" w:name="_Toc462320354"/>
       <w:r>
         <w:rPr>
           <w:rFonts w:ascii="DejaVu Sans Mono" w:hAnsi="DejaVu Sans Mono" w:cs="DejaVu Sans Mono"/>
@@ -578,7 +657,7 @@
         <w:lastRenderedPageBreak/>
         <w:t>Beschreibung</w:t>
       </w:r>
-      <w:bookmarkEnd w:id="0"/>
+      <w:bookmarkEnd w:id="1"/>
     </w:p>
     <w:p>
       <w:r>
@@ -683,6 +762,7 @@
           <w:color w:val="auto"/>
         </w:rPr>
       </w:pPr>
+      <w:bookmarkStart w:id="2" w:name="_Toc462320355"/>
       <w:r>
         <w:rPr>
           <w:rFonts w:ascii="DejaVu Sans Mono" w:hAnsi="DejaVu Sans Mono" w:cs="DejaVu Sans Mono"/>
@@ -690,6 +770,7 @@
         </w:rPr>
         <w:t>Handlung</w:t>
       </w:r>
+      <w:bookmarkEnd w:id="2"/>
     </w:p>
     <w:p>
       <w:r>
@@ -704,8 +785,6 @@
       <w:r>
         <w:t>. Diese sind durch uralte Zauber geschützt und bieten den Menschen Zuflucht.</w:t>
       </w:r>
-      <w:bookmarkStart w:id="1" w:name="_GoBack"/>
-      <w:bookmarkEnd w:id="1"/>
     </w:p>
     <w:sectPr>
       <w:headerReference w:type="default" r:id="rId9"/>
@@ -758,6 +837,7 @@
         <w:docPartUnique/>
       </w:docPartObj>
     </w:sdtPr>
+    <w:sdtEndPr/>
     <w:sdtContent>
       <w:sdt>
         <w:sdtPr>
@@ -767,6 +847,7 @@
             <w:docPartUnique/>
           </w:docPartObj>
         </w:sdtPr>
+        <w:sdtEndPr/>
         <w:sdtContent>
           <w:p>
             <w:pPr>
@@ -810,7 +891,7 @@
                 <w:bCs/>
                 <w:noProof/>
               </w:rPr>
-              <w:t>2</w:t>
+              <w:t>1</w:t>
             </w:r>
             <w:r>
               <w:rPr>
@@ -912,6 +993,7 @@
         <w:dataBinding w:prefixMappings="xmlns:ns0='http://schemas.microsoft.com/office/2006/coverPageProps' " w:xpath="/ns0:CoverPageProperties[1]/ns0:CompanyEmail[1]" w:storeItemID="{55AF091B-3C7A-41E3-B477-F2FDAA23CFDA}"/>
         <w:text/>
       </w:sdtPr>
+      <w:sdtEndPr/>
       <w:sdtContent>
         <w:r>
           <w:t>re1@a1.net</w:t>
@@ -964,6 +1046,7 @@
         <w:dataBinding w:prefixMappings="xmlns:ns0='http://purl.org/dc/elements/1.1/' xmlns:ns1='http://schemas.openxmlformats.org/package/2006/metadata/core-properties' " w:xpath="/ns1:coreProperties[1]/ns0:subject[1]" w:storeItemID="{6C3C8BC8-F283-45AE-878A-BAB7291924A1}"/>
         <w:text/>
       </w:sdtPr>
+      <w:sdtEndPr/>
       <w:sdtContent>
         <w:r>
           <w:t>CODENAME: HERO</w:t>
@@ -984,6 +1067,7 @@
         <w:dataBinding w:prefixMappings="xmlns:ns0='http://purl.org/dc/elements/1.1/' xmlns:ns1='http://schemas.openxmlformats.org/package/2006/metadata/core-properties' " w:xpath="/ns1:coreProperties[1]/ns0:title[1]" w:storeItemID="{6C3C8BC8-F283-45AE-878A-BAB7291924A1}"/>
         <w:text/>
       </w:sdtPr>
+      <w:sdtEndPr/>
       <w:sdtContent>
         <w:r>
           <w:t>IDEA</w:t>
@@ -1012,6 +1096,7 @@
           <w:calendar w:val="gregorian"/>
         </w:date>
       </w:sdtPr>
+      <w:sdtEndPr/>
       <w:sdtContent>
         <w:r>
           <w:t>22.09.2016</w:t>
@@ -1072,6 +1157,7 @@
         <w:dataBinding w:prefixMappings="xmlns:ns0='http://purl.org/dc/elements/1.1/' xmlns:ns1='http://schemas.openxmlformats.org/package/2006/metadata/core-properties' " w:xpath="/ns1:coreProperties[1]/ns0:title[1]" w:storeItemID="{6C3C8BC8-F283-45AE-878A-BAB7291924A1}"/>
         <w:text/>
       </w:sdtPr>
+      <w:sdtEndPr/>
       <w:sdtContent>
         <w:r>
           <w:t>IDEA</w:t>
@@ -1106,6 +1192,7 @@
           <w:calendar w:val="gregorian"/>
         </w:date>
       </w:sdtPr>
+      <w:sdtEndPr/>
       <w:sdtContent>
         <w:r>
           <w:t>22.09.2016</w:t>
@@ -2115,21 +2202,21 @@
     <w:charset w:val="00"/>
     <w:family w:val="swiss"/>
     <w:pitch w:val="variable"/>
-    <w:sig w:usb0="E1002AFF" w:usb1="4000ACFF" w:usb2="00000009" w:usb3="00000000" w:csb0="000001FF" w:csb1="00000000"/>
+    <w:sig w:usb0="E00002FF" w:usb1="4000ACFF" w:usb2="00000001" w:usb3="00000000" w:csb0="0000019F" w:csb1="00000000"/>
   </w:font>
   <w:font w:name="Times New Roman">
     <w:panose1 w:val="02020603050405020304"/>
     <w:charset w:val="00"/>
     <w:family w:val="roman"/>
     <w:pitch w:val="variable"/>
-    <w:sig w:usb0="E0002AFF" w:usb1="C0007841" w:usb2="00000009" w:usb3="00000000" w:csb0="000001FF" w:csb1="00000000"/>
+    <w:sig w:usb0="E0002AFF" w:usb1="C0007843" w:usb2="00000009" w:usb3="00000000" w:csb0="000001FF" w:csb1="00000000"/>
   </w:font>
   <w:font w:name="Calibri Light">
     <w:panose1 w:val="020F0302020204030204"/>
     <w:charset w:val="00"/>
     <w:family w:val="swiss"/>
     <w:pitch w:val="variable"/>
-    <w:sig w:usb0="A0002AEF" w:usb1="4000207B" w:usb2="00000000" w:usb3="00000000" w:csb0="000001FF" w:csb1="00000000"/>
+    <w:sig w:usb0="A00002EF" w:usb1="4000207B" w:usb2="00000000" w:usb3="00000000" w:csb0="0000009F" w:csb1="00000000"/>
   </w:font>
   <w:font w:name="Segoe UI">
     <w:panose1 w:val="020B0502040204020203"/>
@@ -2171,6 +2258,8 @@
   </w:compat>
   <w:rsids>
     <w:rsidRoot w:val="0084487C"/>
+    <w:rsid w:val="001E4114"/>
+    <w:rsid w:val="00223B30"/>
     <w:rsid w:val="00225F68"/>
     <w:rsid w:val="0084487C"/>
   </w:rsids>
@@ -2965,7 +3054,7 @@
 </file>
 
 <file path=customXml/itemProps2.xml><?xml version="1.0" encoding="utf-8"?>
-<ds:datastoreItem xmlns:ds="http://schemas.openxmlformats.org/officeDocument/2006/customXml" ds:itemID="{9D26E70C-D563-4187-9460-97EAC30C1E9A}">
+<ds:datastoreItem xmlns:ds="http://schemas.openxmlformats.org/officeDocument/2006/customXml" ds:itemID="{9280F799-2DC5-47C6-A62C-D5CABC782288}">
   <ds:schemaRefs>
     <ds:schemaRef ds:uri="http://schemas.openxmlformats.org/officeDocument/2006/bibliography"/>
   </ds:schemaRefs>

</xml_diff>

<commit_message>
Add protype of project-presentation
</commit_message>
<xml_diff>
--- a/docs/idea.docx
+++ b/docs/idea.docx
@@ -66,11 +66,13 @@
         <w:jc w:val="center"/>
         <w:rPr>
           <w:rFonts w:ascii="DejaVu Serif" w:hAnsi="DejaVu Serif"/>
+          <w:lang w:val="en-GB"/>
         </w:rPr>
       </w:pPr>
       <w:r>
         <w:rPr>
           <w:rFonts w:ascii="DejaVu Serif" w:hAnsi="DejaVu Serif"/>
+          <w:lang w:val="en-GB"/>
         </w:rPr>
         <w:t>CODENAME: HERO</w:t>
       </w:r>
@@ -79,11 +81,26 @@
       <w:pPr>
         <w:pStyle w:val="Untertitel"/>
         <w:jc w:val="center"/>
-      </w:pPr>
-      <w:r>
+        <w:rPr>
+          <w:lang w:val="en-GB"/>
+        </w:rPr>
+      </w:pPr>
+      <w:r>
+        <w:rPr>
+          <w:lang w:val="en-GB"/>
+        </w:rPr>
         <w:t xml:space="preserve">A </w:t>
       </w:r>
       <w:r>
+        <w:rPr>
+          <w:lang w:val="en-GB"/>
+        </w:rPr>
+        <w:t xml:space="preserve">STORY BASED </w:t>
+      </w:r>
+      <w:r>
+        <w:rPr>
+          <w:lang w:val="en-GB"/>
+        </w:rPr>
         <w:t>ROUGELIKE BULLETHELL RPG</w:t>
       </w:r>
     </w:p>
@@ -93,6 +110,7 @@
         <w:jc w:val="center"/>
         <w:rPr>
           <w:rFonts w:ascii="DejaVu Serif" w:hAnsi="DejaVu Serif"/>
+          <w:lang w:val="en-GB"/>
         </w:rPr>
       </w:pPr>
     </w:p>
@@ -490,7 +508,7 @@
       <w:r>
         <w:fldChar w:fldCharType="separate"/>
       </w:r>
-      <w:hyperlink w:anchor="_Toc462320354" w:history="1">
+      <w:hyperlink w:anchor="_Toc462568095" w:history="1">
         <w:r>
           <w:rPr>
             <w:rStyle w:val="Hyperlink"/>
@@ -518,7 +536,7 @@
             <w:noProof/>
             <w:webHidden/>
           </w:rPr>
-          <w:instrText xml:space="preserve"> PAGEREF _Toc462320354 \h </w:instrText>
+          <w:instrText xml:space="preserve"> PAGEREF _Toc462568095 \h </w:instrText>
         </w:r>
         <w:r>
           <w:rPr>
@@ -566,14 +584,14 @@
           <w:lang w:eastAsia="de-AT"/>
         </w:rPr>
       </w:pPr>
-      <w:hyperlink w:anchor="_Toc462320355" w:history="1">
+      <w:hyperlink w:anchor="_Toc462568096" w:history="1">
         <w:r>
           <w:rPr>
             <w:rStyle w:val="Hyperlink"/>
             <w:rFonts w:ascii="DejaVu Sans Mono" w:hAnsi="DejaVu Sans Mono" w:cs="DejaVu Sans Mono"/>
             <w:noProof/>
           </w:rPr>
-          <w:t>Handlung</w:t>
+          <w:t>Handlung (Exzerpt)</w:t>
         </w:r>
         <w:r>
           <w:rPr>
@@ -594,7 +612,7 @@
             <w:noProof/>
             <w:webHidden/>
           </w:rPr>
-          <w:instrText xml:space="preserve"> PAGEREF _Toc462320355 \h </w:instrText>
+          <w:instrText xml:space="preserve"> PAGEREF _Toc462568096 \h </w:instrText>
         </w:r>
         <w:r>
           <w:rPr>
@@ -627,16 +645,94 @@
     </w:p>
     <w:p>
       <w:pPr>
-        <w:jc w:val="center"/>
-      </w:pPr>
-      <w:r>
-        <w:fldChar w:fldCharType="end"/>
-      </w:r>
+        <w:pStyle w:val="Verzeichnis1"/>
+        <w:tabs>
+          <w:tab w:val="right" w:pos="9062"/>
+        </w:tabs>
+        <w:rPr>
+          <w:rFonts w:asciiTheme="minorHAnsi" w:eastAsiaTheme="minorEastAsia" w:hAnsiTheme="minorHAnsi" w:cstheme="minorBidi"/>
+          <w:b w:val="0"/>
+          <w:bCs w:val="0"/>
+          <w:caps w:val="0"/>
+          <w:noProof/>
+          <w:sz w:val="22"/>
+          <w:szCs w:val="22"/>
+          <w:lang w:eastAsia="de-AT"/>
+        </w:rPr>
+      </w:pPr>
+      <w:hyperlink w:anchor="_Toc462568097" w:history="1">
+        <w:r>
+          <w:rPr>
+            <w:rStyle w:val="Hyperlink"/>
+            <w:rFonts w:ascii="DejaVu Sans Mono" w:hAnsi="DejaVu Sans Mono" w:cs="DejaVu Sans Mono"/>
+            <w:noProof/>
+          </w:rPr>
+          <w:t>Stile</w:t>
+        </w:r>
+        <w:r>
+          <w:rPr>
+            <w:noProof/>
+            <w:webHidden/>
+          </w:rPr>
+          <w:tab/>
+        </w:r>
+        <w:r>
+          <w:rPr>
+            <w:noProof/>
+            <w:webHidden/>
+          </w:rPr>
+          <w:fldChar w:fldCharType="begin"/>
+        </w:r>
+        <w:r>
+          <w:rPr>
+            <w:noProof/>
+            <w:webHidden/>
+          </w:rPr>
+          <w:instrText xml:space="preserve"> PAGEREF _Toc462568097 \h </w:instrText>
+        </w:r>
+        <w:r>
+          <w:rPr>
+            <w:noProof/>
+            <w:webHidden/>
+          </w:rPr>
+        </w:r>
+        <w:r>
+          <w:rPr>
+            <w:noProof/>
+            <w:webHidden/>
+          </w:rPr>
+          <w:fldChar w:fldCharType="separate"/>
+        </w:r>
+        <w:r>
+          <w:rPr>
+            <w:noProof/>
+            <w:webHidden/>
+          </w:rPr>
+          <w:t>2</w:t>
+        </w:r>
+        <w:r>
+          <w:rPr>
+            <w:noProof/>
+            <w:webHidden/>
+          </w:rPr>
+          <w:fldChar w:fldCharType="end"/>
+        </w:r>
+      </w:hyperlink>
     </w:p>
     <w:p>
+      <w:pPr>
+        <w:jc w:val="center"/>
+      </w:pPr>
+      <w:r>
+        <w:fldChar w:fldCharType="end"/>
+      </w:r>
+    </w:p>
+    <w:p>
       <w:r>
         <w:br w:type="page"/>
       </w:r>
+      <w:bookmarkStart w:id="0" w:name="_GoBack"/>
+      <w:bookmarkEnd w:id="0"/>
     </w:p>
     <w:p>
       <w:pPr>
@@ -646,7 +742,7 @@
           <w:color w:val="auto"/>
         </w:rPr>
       </w:pPr>
-      <w:bookmarkStart w:id="0" w:name="_Toc462320354"/>
+      <w:bookmarkStart w:id="1" w:name="_Toc462568095"/>
       <w:r>
         <w:rPr>
           <w:rFonts w:ascii="DejaVu Sans Mono" w:hAnsi="DejaVu Sans Mono" w:cs="DejaVu Sans Mono"/>
@@ -655,7 +751,7 @@
         <w:lastRenderedPageBreak/>
         <w:t>Beschreibung</w:t>
       </w:r>
-      <w:bookmarkEnd w:id="0"/>
+      <w:bookmarkEnd w:id="1"/>
     </w:p>
     <w:p>
       <w:r>
@@ -760,7 +856,7 @@
           <w:color w:val="auto"/>
         </w:rPr>
       </w:pPr>
-      <w:bookmarkStart w:id="1" w:name="_Toc462320355"/>
+      <w:bookmarkStart w:id="2" w:name="_Toc462568096"/>
       <w:r>
         <w:rPr>
           <w:rFonts w:ascii="DejaVu Sans Mono" w:hAnsi="DejaVu Sans Mono" w:cs="DejaVu Sans Mono"/>
@@ -768,7 +864,6 @@
         </w:rPr>
         <w:t>Handlung</w:t>
       </w:r>
-      <w:bookmarkEnd w:id="1"/>
       <w:r>
         <w:rPr>
           <w:rFonts w:ascii="DejaVu Sans Mono" w:hAnsi="DejaVu Sans Mono" w:cs="DejaVu Sans Mono"/>
@@ -784,6 +879,7 @@
         </w:rPr>
         <w:t>(Exzerpt)</w:t>
       </w:r>
+      <w:bookmarkEnd w:id="2"/>
     </w:p>
     <w:p>
       <w:r>
@@ -878,6 +974,7 @@
           <w:color w:val="auto"/>
         </w:rPr>
       </w:pPr>
+      <w:bookmarkStart w:id="3" w:name="_Toc462568097"/>
       <w:r>
         <w:rPr>
           <w:rFonts w:ascii="DejaVu Sans Mono" w:hAnsi="DejaVu Sans Mono" w:cs="DejaVu Sans Mono"/>
@@ -885,6 +982,7 @@
         </w:rPr>
         <w:t>Stile</w:t>
       </w:r>
+      <w:bookmarkEnd w:id="3"/>
     </w:p>
     <w:p>
       <w:r>
@@ -1016,8 +1114,6 @@
       <w:r>
         <w:t>Titan Souls</w:t>
       </w:r>
-      <w:bookmarkStart w:id="2" w:name="_GoBack"/>
-      <w:bookmarkEnd w:id="2"/>
     </w:p>
     <w:sectPr>
       <w:headerReference w:type="default" r:id="rId10"/>
@@ -2659,6 +2755,7 @@
     <w:rsid w:val="00225F68"/>
     <w:rsid w:val="00761D06"/>
     <w:rsid w:val="0084487C"/>
+    <w:rsid w:val="00A55469"/>
   </w:rsids>
   <m:mathPr>
     <m:mathFont m:val="Cambria Math"/>
@@ -3451,7 +3548,7 @@
 </file>
 
 <file path=customXml/itemProps2.xml><?xml version="1.0" encoding="utf-8"?>
-<ds:datastoreItem xmlns:ds="http://schemas.openxmlformats.org/officeDocument/2006/customXml" ds:itemID="{BE870A42-FA8A-4778-BA22-D18B5AF4FE93}">
+<ds:datastoreItem xmlns:ds="http://schemas.openxmlformats.org/officeDocument/2006/customXml" ds:itemID="{E15E7A14-5439-433A-B90A-B9C5B706D920}">
   <ds:schemaRefs>
     <ds:schemaRef ds:uri="http://schemas.openxmlformats.org/officeDocument/2006/bibliography"/>
   </ds:schemaRefs>

</xml_diff>